<commit_message>
Seminar06 -> references updated
Signed-off-by: Andrei Tatarnikov <andrewt0301@gmail.com>
</commit_message>
<xml_diff>
--- a/seminars/seminar06/References.docx
+++ b/seminars/seminar06/References.docx
@@ -4,7 +4,7 @@
   <w:body>
     <w:p>
       <w:pPr>
-        <w:pStyle w:val="Heading2"/>
+        <w:pStyle w:val="2"/>
         <w:spacing w:after="360"/>
         <w:rPr>
           <w:sz w:val="28"/>
@@ -38,7 +38,7 @@
     </w:p>
     <w:p>
       <w:pPr>
-        <w:pStyle w:val="ListParagraph"/>
+        <w:pStyle w:val="a3"/>
         <w:numPr>
           <w:ilvl w:val="0"/>
           <w:numId w:val="1"/>
@@ -52,7 +52,7 @@
       <w:hyperlink r:id="rId5" w:history="1">
         <w:r>
           <w:rPr>
-            <w:rStyle w:val="Hyperlink"/>
+            <w:rStyle w:val="a4"/>
             <w:rFonts w:ascii="Times New Roman" w:hAnsi="Times New Roman"/>
             <w:sz w:val="24"/>
             <w:szCs w:val="24"/>
@@ -62,7 +62,7 @@
         </w:r>
         <w:r>
           <w:rPr>
-            <w:rStyle w:val="Hyperlink"/>
+            <w:rStyle w:val="a4"/>
             <w:rFonts w:ascii="Times New Roman" w:hAnsi="Times New Roman"/>
             <w:sz w:val="24"/>
             <w:szCs w:val="24"/>
@@ -71,7 +71,7 @@
         </w:r>
         <w:r>
           <w:rPr>
-            <w:rStyle w:val="Hyperlink"/>
+            <w:rStyle w:val="a4"/>
             <w:rFonts w:ascii="Times New Roman" w:hAnsi="Times New Roman"/>
             <w:sz w:val="24"/>
             <w:szCs w:val="24"/>
@@ -81,16 +81,17 @@
         </w:r>
         <w:r>
           <w:rPr>
-            <w:rStyle w:val="Hyperlink"/>
+            <w:rStyle w:val="a4"/>
             <w:rFonts w:ascii="Times New Roman" w:hAnsi="Times New Roman"/>
             <w:sz w:val="24"/>
             <w:szCs w:val="24"/>
           </w:rPr>
           <w:t>.</w:t>
         </w:r>
-        <w:r>
-          <w:rPr>
-            <w:rStyle w:val="Hyperlink"/>
+        <w:proofErr w:type="spellStart"/>
+        <w:r>
+          <w:rPr>
+            <w:rStyle w:val="a4"/>
             <w:rFonts w:ascii="Times New Roman" w:hAnsi="Times New Roman"/>
             <w:sz w:val="24"/>
             <w:szCs w:val="24"/>
@@ -98,9 +99,10 @@
           </w:rPr>
           <w:t>wikipedia</w:t>
         </w:r>
-        <w:r>
-          <w:rPr>
-            <w:rStyle w:val="Hyperlink"/>
+        <w:proofErr w:type="spellEnd"/>
+        <w:r>
+          <w:rPr>
+            <w:rStyle w:val="a4"/>
             <w:rFonts w:ascii="Times New Roman" w:hAnsi="Times New Roman"/>
             <w:sz w:val="24"/>
             <w:szCs w:val="24"/>
@@ -109,7 +111,7 @@
         </w:r>
         <w:r>
           <w:rPr>
-            <w:rStyle w:val="Hyperlink"/>
+            <w:rStyle w:val="a4"/>
             <w:rFonts w:ascii="Times New Roman" w:hAnsi="Times New Roman"/>
             <w:sz w:val="24"/>
             <w:szCs w:val="24"/>
@@ -119,7 +121,7 @@
         </w:r>
         <w:r>
           <w:rPr>
-            <w:rStyle w:val="Hyperlink"/>
+            <w:rStyle w:val="a4"/>
             <w:rFonts w:ascii="Times New Roman" w:hAnsi="Times New Roman"/>
             <w:sz w:val="24"/>
             <w:szCs w:val="24"/>
@@ -128,7 +130,7 @@
         </w:r>
         <w:r>
           <w:rPr>
-            <w:rStyle w:val="Hyperlink"/>
+            <w:rStyle w:val="a4"/>
             <w:rFonts w:ascii="Times New Roman" w:hAnsi="Times New Roman"/>
             <w:sz w:val="24"/>
             <w:szCs w:val="24"/>
@@ -138,7 +140,7 @@
         </w:r>
         <w:r>
           <w:rPr>
-            <w:rStyle w:val="Hyperlink"/>
+            <w:rStyle w:val="a4"/>
             <w:rFonts w:ascii="Times New Roman" w:hAnsi="Times New Roman"/>
             <w:sz w:val="24"/>
             <w:szCs w:val="24"/>
@@ -147,7 +149,7 @@
         </w:r>
         <w:r>
           <w:rPr>
-            <w:rStyle w:val="Hyperlink"/>
+            <w:rStyle w:val="a4"/>
             <w:rFonts w:ascii="Times New Roman" w:hAnsi="Times New Roman"/>
             <w:sz w:val="24"/>
             <w:szCs w:val="24"/>
@@ -157,7 +159,7 @@
         </w:r>
         <w:r>
           <w:rPr>
-            <w:rStyle w:val="Hyperlink"/>
+            <w:rStyle w:val="a4"/>
             <w:rFonts w:ascii="Times New Roman" w:hAnsi="Times New Roman"/>
             <w:sz w:val="24"/>
             <w:szCs w:val="24"/>
@@ -166,7 +168,7 @@
         </w:r>
         <w:r>
           <w:rPr>
-            <w:rStyle w:val="Hyperlink"/>
+            <w:rStyle w:val="a4"/>
             <w:rFonts w:ascii="Times New Roman" w:hAnsi="Times New Roman"/>
             <w:sz w:val="24"/>
             <w:szCs w:val="24"/>
@@ -176,7 +178,7 @@
         </w:r>
         <w:r>
           <w:rPr>
-            <w:rStyle w:val="Hyperlink"/>
+            <w:rStyle w:val="a4"/>
             <w:rFonts w:ascii="Times New Roman" w:hAnsi="Times New Roman"/>
             <w:sz w:val="24"/>
             <w:szCs w:val="24"/>
@@ -185,7 +187,7 @@
         </w:r>
         <w:r>
           <w:rPr>
-            <w:rStyle w:val="Hyperlink"/>
+            <w:rStyle w:val="a4"/>
             <w:rFonts w:ascii="Times New Roman" w:hAnsi="Times New Roman"/>
             <w:sz w:val="24"/>
             <w:szCs w:val="24"/>
@@ -195,7 +197,7 @@
         </w:r>
         <w:r>
           <w:rPr>
-            <w:rStyle w:val="Hyperlink"/>
+            <w:rStyle w:val="a4"/>
             <w:rFonts w:ascii="Times New Roman" w:hAnsi="Times New Roman"/>
             <w:sz w:val="24"/>
             <w:szCs w:val="24"/>
@@ -204,7 +206,7 @@
         </w:r>
         <w:r>
           <w:rPr>
-            <w:rStyle w:val="Hyperlink"/>
+            <w:rStyle w:val="a4"/>
             <w:rFonts w:ascii="Times New Roman" w:hAnsi="Times New Roman"/>
             <w:sz w:val="24"/>
             <w:szCs w:val="24"/>
@@ -216,7 +218,7 @@
     </w:p>
     <w:p>
       <w:pPr>
-        <w:pStyle w:val="ListParagraph"/>
+        <w:pStyle w:val="a3"/>
         <w:numPr>
           <w:ilvl w:val="0"/>
           <w:numId w:val="1"/>
@@ -230,7 +232,7 @@
       <w:hyperlink r:id="rId6" w:history="1">
         <w:r>
           <w:rPr>
-            <w:rStyle w:val="Hyperlink"/>
+            <w:rStyle w:val="a4"/>
             <w:rFonts w:ascii="Times New Roman" w:hAnsi="Times New Roman"/>
             <w:sz w:val="24"/>
             <w:szCs w:val="24"/>
@@ -240,7 +242,7 @@
         </w:r>
         <w:r>
           <w:rPr>
-            <w:rStyle w:val="Hyperlink"/>
+            <w:rStyle w:val="a4"/>
             <w:rFonts w:ascii="Times New Roman" w:hAnsi="Times New Roman"/>
             <w:sz w:val="24"/>
             <w:szCs w:val="24"/>
@@ -249,7 +251,7 @@
         </w:r>
         <w:r>
           <w:rPr>
-            <w:rStyle w:val="Hyperlink"/>
+            <w:rStyle w:val="a4"/>
             <w:rFonts w:ascii="Times New Roman" w:hAnsi="Times New Roman"/>
             <w:sz w:val="24"/>
             <w:szCs w:val="24"/>
@@ -259,16 +261,17 @@
         </w:r>
         <w:r>
           <w:rPr>
-            <w:rStyle w:val="Hyperlink"/>
+            <w:rStyle w:val="a4"/>
             <w:rFonts w:ascii="Times New Roman" w:hAnsi="Times New Roman"/>
             <w:sz w:val="24"/>
             <w:szCs w:val="24"/>
           </w:rPr>
           <w:t>.</w:t>
         </w:r>
-        <w:r>
-          <w:rPr>
-            <w:rStyle w:val="Hyperlink"/>
+        <w:proofErr w:type="spellStart"/>
+        <w:r>
+          <w:rPr>
+            <w:rStyle w:val="a4"/>
             <w:rFonts w:ascii="Times New Roman" w:hAnsi="Times New Roman"/>
             <w:sz w:val="24"/>
             <w:szCs w:val="24"/>
@@ -276,9 +279,10 @@
           </w:rPr>
           <w:t>wikipedia</w:t>
         </w:r>
-        <w:r>
-          <w:rPr>
-            <w:rStyle w:val="Hyperlink"/>
+        <w:proofErr w:type="spellEnd"/>
+        <w:r>
+          <w:rPr>
+            <w:rStyle w:val="a4"/>
             <w:rFonts w:ascii="Times New Roman" w:hAnsi="Times New Roman"/>
             <w:sz w:val="24"/>
             <w:szCs w:val="24"/>
@@ -287,7 +291,7 @@
         </w:r>
         <w:r>
           <w:rPr>
-            <w:rStyle w:val="Hyperlink"/>
+            <w:rStyle w:val="a4"/>
             <w:rFonts w:ascii="Times New Roman" w:hAnsi="Times New Roman"/>
             <w:sz w:val="24"/>
             <w:szCs w:val="24"/>
@@ -297,7 +301,7 @@
         </w:r>
         <w:r>
           <w:rPr>
-            <w:rStyle w:val="Hyperlink"/>
+            <w:rStyle w:val="a4"/>
             <w:rFonts w:ascii="Times New Roman" w:hAnsi="Times New Roman"/>
             <w:sz w:val="24"/>
             <w:szCs w:val="24"/>
@@ -306,7 +310,7 @@
         </w:r>
         <w:r>
           <w:rPr>
-            <w:rStyle w:val="Hyperlink"/>
+            <w:rStyle w:val="a4"/>
             <w:rFonts w:ascii="Times New Roman" w:hAnsi="Times New Roman"/>
             <w:sz w:val="24"/>
             <w:szCs w:val="24"/>
@@ -316,7 +320,7 @@
         </w:r>
         <w:r>
           <w:rPr>
-            <w:rStyle w:val="Hyperlink"/>
+            <w:rStyle w:val="a4"/>
             <w:rFonts w:ascii="Times New Roman" w:hAnsi="Times New Roman"/>
             <w:sz w:val="24"/>
             <w:szCs w:val="24"/>
@@ -325,7 +329,7 @@
         </w:r>
         <w:r>
           <w:rPr>
-            <w:rStyle w:val="Hyperlink"/>
+            <w:rStyle w:val="a4"/>
             <w:rFonts w:ascii="Times New Roman" w:hAnsi="Times New Roman"/>
             <w:sz w:val="24"/>
             <w:szCs w:val="24"/>
@@ -335,7 +339,7 @@
         </w:r>
         <w:r>
           <w:rPr>
-            <w:rStyle w:val="Hyperlink"/>
+            <w:rStyle w:val="a4"/>
             <w:rFonts w:ascii="Times New Roman" w:hAnsi="Times New Roman"/>
             <w:sz w:val="24"/>
             <w:szCs w:val="24"/>
@@ -344,7 +348,7 @@
         </w:r>
         <w:r>
           <w:rPr>
-            <w:rStyle w:val="Hyperlink"/>
+            <w:rStyle w:val="a4"/>
             <w:rFonts w:ascii="Times New Roman" w:hAnsi="Times New Roman"/>
             <w:sz w:val="24"/>
             <w:szCs w:val="24"/>
@@ -354,7 +358,7 @@
         </w:r>
         <w:r>
           <w:rPr>
-            <w:rStyle w:val="Hyperlink"/>
+            <w:rStyle w:val="a4"/>
             <w:rFonts w:ascii="Times New Roman" w:hAnsi="Times New Roman"/>
             <w:sz w:val="24"/>
             <w:szCs w:val="24"/>
@@ -363,7 +367,7 @@
         </w:r>
         <w:r>
           <w:rPr>
-            <w:rStyle w:val="Hyperlink"/>
+            <w:rStyle w:val="a4"/>
             <w:rFonts w:ascii="Times New Roman" w:hAnsi="Times New Roman"/>
             <w:sz w:val="24"/>
             <w:szCs w:val="24"/>
@@ -373,7 +377,7 @@
         </w:r>
         <w:r>
           <w:rPr>
-            <w:rStyle w:val="Hyperlink"/>
+            <w:rStyle w:val="a4"/>
             <w:rFonts w:ascii="Times New Roman" w:hAnsi="Times New Roman"/>
             <w:sz w:val="24"/>
             <w:szCs w:val="24"/>
@@ -382,7 +386,7 @@
         </w:r>
         <w:r>
           <w:rPr>
-            <w:rStyle w:val="Hyperlink"/>
+            <w:rStyle w:val="a4"/>
             <w:rFonts w:ascii="Times New Roman" w:hAnsi="Times New Roman"/>
             <w:sz w:val="24"/>
             <w:szCs w:val="24"/>
@@ -392,7 +396,7 @@
         </w:r>
         <w:r>
           <w:rPr>
-            <w:rStyle w:val="Hyperlink"/>
+            <w:rStyle w:val="a4"/>
             <w:rFonts w:ascii="Times New Roman" w:hAnsi="Times New Roman"/>
             <w:sz w:val="24"/>
             <w:szCs w:val="24"/>
@@ -401,7 +405,7 @@
         </w:r>
         <w:r>
           <w:rPr>
-            <w:rStyle w:val="Hyperlink"/>
+            <w:rStyle w:val="a4"/>
             <w:rFonts w:ascii="Times New Roman" w:hAnsi="Times New Roman"/>
             <w:sz w:val="24"/>
             <w:szCs w:val="24"/>
@@ -425,12 +429,30 @@
           <w:sz w:val="24"/>
           <w:szCs w:val="24"/>
         </w:rPr>
-        <w:t>Автоматизация действий пользователя в Windows:</w:t>
+        <w:t xml:space="preserve">Автоматизация действий пользователя в </w:t>
+      </w:r>
+      <w:proofErr w:type="spellStart"/>
+      <w:r>
+        <w:rPr>
+          <w:rFonts w:ascii="Times New Roman" w:hAnsi="Times New Roman"/>
+          <w:sz w:val="24"/>
+          <w:szCs w:val="24"/>
+        </w:rPr>
+        <w:t>Windows</w:t>
+      </w:r>
+      <w:proofErr w:type="spellEnd"/>
+      <w:r>
+        <w:rPr>
+          <w:rFonts w:ascii="Times New Roman" w:hAnsi="Times New Roman"/>
+          <w:sz w:val="24"/>
+          <w:szCs w:val="24"/>
+        </w:rPr>
+        <w:t>:</w:t>
       </w:r>
     </w:p>
     <w:p>
       <w:pPr>
-        <w:pStyle w:val="ListParagraph"/>
+        <w:pStyle w:val="a3"/>
         <w:numPr>
           <w:ilvl w:val="0"/>
           <w:numId w:val="3"/>
@@ -444,7 +466,7 @@
       <w:hyperlink r:id="rId7" w:history="1">
         <w:r>
           <w:rPr>
-            <w:rStyle w:val="Hyperlink"/>
+            <w:rStyle w:val="a4"/>
             <w:rFonts w:ascii="Times New Roman" w:hAnsi="Times New Roman"/>
             <w:sz w:val="24"/>
             <w:szCs w:val="24"/>
@@ -455,7 +477,7 @@
     </w:p>
     <w:p>
       <w:pPr>
-        <w:pStyle w:val="ListParagraph"/>
+        <w:pStyle w:val="a3"/>
         <w:numPr>
           <w:ilvl w:val="0"/>
           <w:numId w:val="3"/>
@@ -469,7 +491,7 @@
       <w:hyperlink r:id="rId8" w:history="1">
         <w:r>
           <w:rPr>
-            <w:rStyle w:val="Hyperlink"/>
+            <w:rStyle w:val="a4"/>
             <w:rFonts w:ascii="Times New Roman" w:hAnsi="Times New Roman"/>
             <w:sz w:val="24"/>
             <w:szCs w:val="24"/>
@@ -556,7 +578,7 @@
     </w:p>
     <w:p>
       <w:pPr>
-        <w:pStyle w:val="ListParagraph"/>
+        <w:pStyle w:val="a3"/>
         <w:numPr>
           <w:ilvl w:val="0"/>
           <w:numId w:val="7"/>
@@ -575,7 +597,7 @@
       <w:hyperlink r:id="rId9" w:history="1">
         <w:r>
           <w:rPr>
-            <w:rStyle w:val="Hyperlink"/>
+            <w:rStyle w:val="a4"/>
             <w:rFonts w:ascii="Times New Roman" w:hAnsi="Times New Roman"/>
             <w:sz w:val="24"/>
             <w:szCs w:val="24"/>
@@ -585,7 +607,7 @@
         </w:r>
         <w:r>
           <w:rPr>
-            <w:rStyle w:val="Hyperlink"/>
+            <w:rStyle w:val="a4"/>
             <w:rFonts w:ascii="Times New Roman" w:hAnsi="Times New Roman"/>
             <w:sz w:val="24"/>
             <w:szCs w:val="24"/>
@@ -594,7 +616,7 @@
         </w:r>
         <w:r>
           <w:rPr>
-            <w:rStyle w:val="Hyperlink"/>
+            <w:rStyle w:val="a4"/>
             <w:rFonts w:ascii="Times New Roman" w:hAnsi="Times New Roman"/>
             <w:sz w:val="24"/>
             <w:szCs w:val="24"/>
@@ -604,7 +626,7 @@
         </w:r>
         <w:r>
           <w:rPr>
-            <w:rStyle w:val="Hyperlink"/>
+            <w:rStyle w:val="a4"/>
             <w:rFonts w:ascii="Times New Roman" w:hAnsi="Times New Roman"/>
             <w:sz w:val="24"/>
             <w:szCs w:val="24"/>
@@ -613,7 +635,7 @@
         </w:r>
         <w:r>
           <w:rPr>
-            <w:rStyle w:val="Hyperlink"/>
+            <w:rStyle w:val="a4"/>
             <w:rFonts w:ascii="Times New Roman" w:hAnsi="Times New Roman"/>
             <w:sz w:val="24"/>
             <w:szCs w:val="24"/>
@@ -623,7 +645,7 @@
         </w:r>
         <w:r>
           <w:rPr>
-            <w:rStyle w:val="Hyperlink"/>
+            <w:rStyle w:val="a4"/>
             <w:rFonts w:ascii="Times New Roman" w:hAnsi="Times New Roman"/>
             <w:sz w:val="24"/>
             <w:szCs w:val="24"/>
@@ -632,7 +654,7 @@
         </w:r>
         <w:r>
           <w:rPr>
-            <w:rStyle w:val="Hyperlink"/>
+            <w:rStyle w:val="a4"/>
             <w:rFonts w:ascii="Times New Roman" w:hAnsi="Times New Roman"/>
             <w:sz w:val="24"/>
             <w:szCs w:val="24"/>
@@ -642,16 +664,17 @@
         </w:r>
         <w:r>
           <w:rPr>
-            <w:rStyle w:val="Hyperlink"/>
+            <w:rStyle w:val="a4"/>
             <w:rFonts w:ascii="Times New Roman" w:hAnsi="Times New Roman"/>
             <w:sz w:val="24"/>
             <w:szCs w:val="24"/>
           </w:rPr>
           <w:t>/</w:t>
         </w:r>
-        <w:r>
-          <w:rPr>
-            <w:rStyle w:val="Hyperlink"/>
+        <w:proofErr w:type="spellStart"/>
+        <w:r>
+          <w:rPr>
+            <w:rStyle w:val="a4"/>
             <w:rFonts w:ascii="Times New Roman" w:hAnsi="Times New Roman"/>
             <w:sz w:val="24"/>
             <w:szCs w:val="24"/>
@@ -659,9 +682,10 @@
           </w:rPr>
           <w:t>javase</w:t>
         </w:r>
-        <w:r>
-          <w:rPr>
-            <w:rStyle w:val="Hyperlink"/>
+        <w:proofErr w:type="spellEnd"/>
+        <w:r>
+          <w:rPr>
+            <w:rStyle w:val="a4"/>
             <w:rFonts w:ascii="Times New Roman" w:hAnsi="Times New Roman"/>
             <w:sz w:val="24"/>
             <w:szCs w:val="24"/>
@@ -670,7 +694,7 @@
         </w:r>
         <w:r>
           <w:rPr>
-            <w:rStyle w:val="Hyperlink"/>
+            <w:rStyle w:val="a4"/>
             <w:rFonts w:ascii="Times New Roman" w:hAnsi="Times New Roman"/>
             <w:sz w:val="24"/>
             <w:szCs w:val="24"/>
@@ -680,16 +704,17 @@
         </w:r>
         <w:r>
           <w:rPr>
-            <w:rStyle w:val="Hyperlink"/>
+            <w:rStyle w:val="a4"/>
             <w:rFonts w:ascii="Times New Roman" w:hAnsi="Times New Roman"/>
             <w:sz w:val="24"/>
             <w:szCs w:val="24"/>
           </w:rPr>
           <w:t>/</w:t>
         </w:r>
-        <w:r>
-          <w:rPr>
-            <w:rStyle w:val="Hyperlink"/>
+        <w:proofErr w:type="spellStart"/>
+        <w:r>
+          <w:rPr>
+            <w:rStyle w:val="a4"/>
             <w:rFonts w:ascii="Times New Roman" w:hAnsi="Times New Roman"/>
             <w:sz w:val="24"/>
             <w:szCs w:val="24"/>
@@ -697,9 +722,10 @@
           </w:rPr>
           <w:t>api</w:t>
         </w:r>
-        <w:r>
-          <w:rPr>
-            <w:rStyle w:val="Hyperlink"/>
+        <w:proofErr w:type="spellEnd"/>
+        <w:r>
+          <w:rPr>
+            <w:rStyle w:val="a4"/>
             <w:rFonts w:ascii="Times New Roman" w:hAnsi="Times New Roman"/>
             <w:sz w:val="24"/>
             <w:szCs w:val="24"/>
@@ -708,7 +734,7 @@
         </w:r>
         <w:r>
           <w:rPr>
-            <w:rStyle w:val="Hyperlink"/>
+            <w:rStyle w:val="a4"/>
             <w:rFonts w:ascii="Times New Roman" w:hAnsi="Times New Roman"/>
             <w:sz w:val="24"/>
             <w:szCs w:val="24"/>
@@ -718,16 +744,17 @@
         </w:r>
         <w:r>
           <w:rPr>
-            <w:rStyle w:val="Hyperlink"/>
+            <w:rStyle w:val="a4"/>
             <w:rFonts w:ascii="Times New Roman" w:hAnsi="Times New Roman"/>
             <w:sz w:val="24"/>
             <w:szCs w:val="24"/>
           </w:rPr>
           <w:t>/</w:t>
         </w:r>
-        <w:r>
-          <w:rPr>
-            <w:rStyle w:val="Hyperlink"/>
+        <w:proofErr w:type="spellStart"/>
+        <w:r>
+          <w:rPr>
+            <w:rStyle w:val="a4"/>
             <w:rFonts w:ascii="Times New Roman" w:hAnsi="Times New Roman"/>
             <w:sz w:val="24"/>
             <w:szCs w:val="24"/>
@@ -735,9 +762,10 @@
           </w:rPr>
           <w:t>awt</w:t>
         </w:r>
-        <w:r>
-          <w:rPr>
-            <w:rStyle w:val="Hyperlink"/>
+        <w:proofErr w:type="spellEnd"/>
+        <w:r>
+          <w:rPr>
+            <w:rStyle w:val="a4"/>
             <w:rFonts w:ascii="Times New Roman" w:hAnsi="Times New Roman"/>
             <w:sz w:val="24"/>
             <w:szCs w:val="24"/>
@@ -746,7 +774,7 @@
         </w:r>
         <w:r>
           <w:rPr>
-            <w:rStyle w:val="Hyperlink"/>
+            <w:rStyle w:val="a4"/>
             <w:rFonts w:ascii="Times New Roman" w:hAnsi="Times New Roman"/>
             <w:sz w:val="24"/>
             <w:szCs w:val="24"/>
@@ -756,7 +784,7 @@
         </w:r>
         <w:r>
           <w:rPr>
-            <w:rStyle w:val="Hyperlink"/>
+            <w:rStyle w:val="a4"/>
             <w:rFonts w:ascii="Times New Roman" w:hAnsi="Times New Roman"/>
             <w:sz w:val="24"/>
             <w:szCs w:val="24"/>
@@ -765,7 +793,7 @@
         </w:r>
         <w:r>
           <w:rPr>
-            <w:rStyle w:val="Hyperlink"/>
+            <w:rStyle w:val="a4"/>
             <w:rFonts w:ascii="Times New Roman" w:hAnsi="Times New Roman"/>
             <w:sz w:val="24"/>
             <w:szCs w:val="24"/>
@@ -777,7 +805,7 @@
     </w:p>
     <w:p>
       <w:pPr>
-        <w:pStyle w:val="ListParagraph"/>
+        <w:pStyle w:val="a3"/>
         <w:numPr>
           <w:ilvl w:val="0"/>
           <w:numId w:val="7"/>
@@ -796,7 +824,7 @@
       <w:hyperlink r:id="rId10" w:history="1">
         <w:r>
           <w:rPr>
-            <w:rStyle w:val="Hyperlink"/>
+            <w:rStyle w:val="a4"/>
             <w:rFonts w:ascii="Times New Roman" w:hAnsi="Times New Roman"/>
             <w:sz w:val="24"/>
             <w:szCs w:val="24"/>
@@ -819,12 +847,38 @@
           <w:sz w:val="24"/>
           <w:szCs w:val="24"/>
         </w:rPr>
-        <w:t>Открытые инструменты и библиотеки тестирования графического интерфейса:</w:t>
+        <w:t xml:space="preserve">Открытая библиотека </w:t>
+      </w:r>
+      <w:proofErr w:type="spellStart"/>
+      <w:r>
+        <w:rPr>
+          <w:rFonts w:ascii="Times New Roman" w:hAnsi="Times New Roman"/>
+          <w:sz w:val="24"/>
+          <w:szCs w:val="24"/>
+        </w:rPr>
+        <w:t>AssertJ</w:t>
+      </w:r>
+      <w:proofErr w:type="spellEnd"/>
+      <w:r>
+        <w:rPr>
+          <w:rFonts w:ascii="Times New Roman" w:hAnsi="Times New Roman"/>
+          <w:sz w:val="24"/>
+          <w:szCs w:val="24"/>
+        </w:rPr>
+        <w:t xml:space="preserve"> для тестирования Swing-приложений</w:t>
+      </w:r>
+      <w:r>
+        <w:rPr>
+          <w:rFonts w:ascii="Times New Roman" w:hAnsi="Times New Roman"/>
+          <w:sz w:val="24"/>
+          <w:szCs w:val="24"/>
+        </w:rPr>
+        <w:t>:</w:t>
       </w:r>
     </w:p>
     <w:p>
       <w:pPr>
-        <w:pStyle w:val="ListParagraph"/>
+        <w:pStyle w:val="a3"/>
         <w:numPr>
           <w:ilvl w:val="0"/>
           <w:numId w:val="6"/>
@@ -838,7 +892,7 @@
       <w:hyperlink r:id="rId11" w:history="1">
         <w:r>
           <w:rPr>
-            <w:rStyle w:val="Hyperlink"/>
+            <w:rStyle w:val="a4"/>
             <w:rFonts w:ascii="Times New Roman" w:hAnsi="Times New Roman"/>
             <w:sz w:val="24"/>
             <w:szCs w:val="24"/>
@@ -849,10 +903,70 @@
     </w:p>
     <w:p>
       <w:pPr>
-        <w:pStyle w:val="ListParagraph"/>
+        <w:rPr>
+          <w:rFonts w:ascii="Times New Roman" w:hAnsi="Times New Roman"/>
+          <w:sz w:val="24"/>
+          <w:szCs w:val="24"/>
+        </w:rPr>
+      </w:pPr>
+      <w:r>
+        <w:rPr>
+          <w:rFonts w:ascii="Times New Roman" w:hAnsi="Times New Roman"/>
+          <w:sz w:val="24"/>
+          <w:szCs w:val="24"/>
+        </w:rPr>
+        <w:t xml:space="preserve">Средство автоматизированного </w:t>
+      </w:r>
+      <w:r>
+        <w:rPr>
+          <w:rFonts w:ascii="Times New Roman" w:hAnsi="Times New Roman"/>
+          <w:sz w:val="24"/>
+          <w:szCs w:val="24"/>
+        </w:rPr>
+        <w:t xml:space="preserve">тестирования </w:t>
+      </w:r>
+      <w:r>
+        <w:rPr>
+          <w:rFonts w:ascii="Times New Roman" w:hAnsi="Times New Roman"/>
+          <w:sz w:val="24"/>
+          <w:szCs w:val="24"/>
+          <w:lang w:val="en-US"/>
+        </w:rPr>
+        <w:t>Android</w:t>
+      </w:r>
+      <w:r>
+        <w:rPr>
+          <w:rFonts w:ascii="Times New Roman" w:hAnsi="Times New Roman"/>
+          <w:sz w:val="24"/>
+          <w:szCs w:val="24"/>
+        </w:rPr>
+        <w:t xml:space="preserve">-приложений </w:t>
+      </w:r>
+      <w:proofErr w:type="spellStart"/>
+      <w:r>
+        <w:rPr>
+          <w:rFonts w:ascii="Times New Roman" w:hAnsi="Times New Roman"/>
+          <w:sz w:val="24"/>
+          <w:szCs w:val="24"/>
+        </w:rPr>
+        <w:t>Espresso</w:t>
+      </w:r>
+      <w:proofErr w:type="spellEnd"/>
+      <w:r>
+        <w:rPr>
+          <w:rFonts w:ascii="Times New Roman" w:hAnsi="Times New Roman"/>
+          <w:sz w:val="24"/>
+          <w:szCs w:val="24"/>
+        </w:rPr>
+        <w:t>:</w:t>
+      </w:r>
+    </w:p>
+    <w:p>
+      <w:pPr>
+        <w:pStyle w:val="a3"/>
         <w:numPr>
           <w:ilvl w:val="0"/>
-          <w:numId w:val="6"/>
+          <w:numId w:val="8"/>
         </w:numPr>
         <w:rPr>
           <w:rFonts w:ascii="Times New Roman" w:hAnsi="Times New Roman"/>
@@ -863,12 +977,87 @@
       <w:hyperlink r:id="rId12" w:history="1">
         <w:r>
           <w:rPr>
-            <w:rStyle w:val="Hyperlink"/>
+            <w:rStyle w:val="a4"/>
+            <w:rFonts w:ascii="Times New Roman" w:hAnsi="Times New Roman"/>
+            <w:sz w:val="24"/>
+            <w:szCs w:val="24"/>
+          </w:rPr>
+          <w:t>https://developer.android.com/training/testing/espresso/</w:t>
+        </w:r>
+      </w:hyperlink>
+    </w:p>
+    <w:p>
+      <w:pPr>
+        <w:pStyle w:val="a3"/>
+        <w:numPr>
+          <w:ilvl w:val="0"/>
+          <w:numId w:val="8"/>
+        </w:numPr>
+        <w:rPr>
+          <w:rFonts w:ascii="Times New Roman" w:hAnsi="Times New Roman"/>
+          <w:sz w:val="24"/>
+          <w:szCs w:val="24"/>
+        </w:rPr>
+      </w:pPr>
+      <w:hyperlink r:id="rId13" w:history="1">
+        <w:r>
+          <w:rPr>
+            <w:rStyle w:val="a4"/>
             <w:rFonts w:ascii="Times New Roman" w:hAnsi="Times New Roman"/>
             <w:sz w:val="24"/>
             <w:szCs w:val="24"/>
           </w:rPr>
           <w:t>https://developer.android.com/training/testing/ui-testing/espresso-testing</w:t>
+        </w:r>
+      </w:hyperlink>
+    </w:p>
+    <w:p>
+      <w:pPr>
+        <w:pStyle w:val="a3"/>
+        <w:numPr>
+          <w:ilvl w:val="0"/>
+          <w:numId w:val="8"/>
+        </w:numPr>
+        <w:rPr>
+          <w:rFonts w:ascii="Times New Roman" w:hAnsi="Times New Roman"/>
+          <w:sz w:val="24"/>
+          <w:szCs w:val="24"/>
+        </w:rPr>
+      </w:pPr>
+      <w:hyperlink r:id="rId14" w:history="1">
+        <w:r>
+          <w:rPr>
+            <w:rStyle w:val="a4"/>
+            <w:rFonts w:ascii="Times New Roman" w:hAnsi="Times New Roman"/>
+            <w:sz w:val="24"/>
+            <w:szCs w:val="24"/>
+          </w:rPr>
+          <w:t>https://medium.com/mindorks/android-testing-part-1-espresso-basics-7219b86c862b</w:t>
+        </w:r>
+      </w:hyperlink>
+    </w:p>
+    <w:p>
+      <w:pPr>
+        <w:pStyle w:val="a3"/>
+        <w:numPr>
+          <w:ilvl w:val="0"/>
+          <w:numId w:val="8"/>
+        </w:numPr>
+        <w:rPr>
+          <w:rFonts w:ascii="Times New Roman" w:hAnsi="Times New Roman"/>
+          <w:sz w:val="24"/>
+          <w:szCs w:val="24"/>
+        </w:rPr>
+      </w:pPr>
+      <w:hyperlink r:id="rId15" w:history="1">
+        <w:r>
+          <w:rPr>
+            <w:rStyle w:val="a4"/>
+            <w:rFonts w:ascii="Times New Roman" w:hAnsi="Times New Roman"/>
+            <w:sz w:val="24"/>
+            <w:szCs w:val="24"/>
+          </w:rPr>
+          <w:t>http://www.vogella.com/tutorials/AndroidTestingEspresso/article.html</w:t>
         </w:r>
       </w:hyperlink>
     </w:p>
@@ -891,7 +1080,7 @@
     </w:p>
     <w:p>
       <w:pPr>
-        <w:pStyle w:val="ListParagraph"/>
+        <w:pStyle w:val="a3"/>
         <w:numPr>
           <w:ilvl w:val="0"/>
           <w:numId w:val="4"/>
@@ -902,10 +1091,10 @@
           <w:szCs w:val="24"/>
         </w:rPr>
       </w:pPr>
-      <w:hyperlink r:id="rId13" w:history="1">
-        <w:r>
-          <w:rPr>
-            <w:rStyle w:val="Hyperlink"/>
+      <w:hyperlink r:id="rId16" w:history="1">
+        <w:r>
+          <w:rPr>
+            <w:rStyle w:val="a4"/>
             <w:rFonts w:ascii="Times New Roman" w:hAnsi="Times New Roman"/>
             <w:sz w:val="24"/>
             <w:szCs w:val="24"/>
@@ -915,7 +1104,7 @@
         </w:r>
         <w:r>
           <w:rPr>
-            <w:rStyle w:val="Hyperlink"/>
+            <w:rStyle w:val="a4"/>
             <w:rFonts w:ascii="Times New Roman" w:hAnsi="Times New Roman"/>
             <w:sz w:val="24"/>
             <w:szCs w:val="24"/>
@@ -924,7 +1113,7 @@
         </w:r>
         <w:r>
           <w:rPr>
-            <w:rStyle w:val="Hyperlink"/>
+            <w:rStyle w:val="a4"/>
             <w:rFonts w:ascii="Times New Roman" w:hAnsi="Times New Roman"/>
             <w:sz w:val="24"/>
             <w:szCs w:val="24"/>
@@ -934,16 +1123,17 @@
         </w:r>
         <w:r>
           <w:rPr>
-            <w:rStyle w:val="Hyperlink"/>
+            <w:rStyle w:val="a4"/>
             <w:rFonts w:ascii="Times New Roman" w:hAnsi="Times New Roman"/>
             <w:sz w:val="24"/>
             <w:szCs w:val="24"/>
           </w:rPr>
           <w:t>.</w:t>
         </w:r>
-        <w:r>
-          <w:rPr>
-            <w:rStyle w:val="Hyperlink"/>
+        <w:proofErr w:type="spellStart"/>
+        <w:r>
+          <w:rPr>
+            <w:rStyle w:val="a4"/>
             <w:rFonts w:ascii="Times New Roman" w:hAnsi="Times New Roman"/>
             <w:sz w:val="24"/>
             <w:szCs w:val="24"/>
@@ -951,9 +1141,10 @@
           </w:rPr>
           <w:t>microsoft</w:t>
         </w:r>
-        <w:r>
-          <w:rPr>
-            <w:rStyle w:val="Hyperlink"/>
+        <w:proofErr w:type="spellEnd"/>
+        <w:r>
+          <w:rPr>
+            <w:rStyle w:val="a4"/>
             <w:rFonts w:ascii="Times New Roman" w:hAnsi="Times New Roman"/>
             <w:sz w:val="24"/>
             <w:szCs w:val="24"/>
@@ -962,7 +1153,7 @@
         </w:r>
         <w:r>
           <w:rPr>
-            <w:rStyle w:val="Hyperlink"/>
+            <w:rStyle w:val="a4"/>
             <w:rFonts w:ascii="Times New Roman" w:hAnsi="Times New Roman"/>
             <w:sz w:val="24"/>
             <w:szCs w:val="24"/>
@@ -972,7 +1163,7 @@
         </w:r>
         <w:r>
           <w:rPr>
-            <w:rStyle w:val="Hyperlink"/>
+            <w:rStyle w:val="a4"/>
             <w:rFonts w:ascii="Times New Roman" w:hAnsi="Times New Roman"/>
             <w:sz w:val="24"/>
             <w:szCs w:val="24"/>
@@ -981,7 +1172,7 @@
         </w:r>
         <w:r>
           <w:rPr>
-            <w:rStyle w:val="Hyperlink"/>
+            <w:rStyle w:val="a4"/>
             <w:rFonts w:ascii="Times New Roman" w:hAnsi="Times New Roman"/>
             <w:sz w:val="24"/>
             <w:szCs w:val="24"/>
@@ -991,7 +1182,7 @@
         </w:r>
         <w:r>
           <w:rPr>
-            <w:rStyle w:val="Hyperlink"/>
+            <w:rStyle w:val="a4"/>
             <w:rFonts w:ascii="Times New Roman" w:hAnsi="Times New Roman"/>
             <w:sz w:val="24"/>
             <w:szCs w:val="24"/>
@@ -1000,7 +1191,7 @@
         </w:r>
         <w:r>
           <w:rPr>
-            <w:rStyle w:val="Hyperlink"/>
+            <w:rStyle w:val="a4"/>
             <w:rFonts w:ascii="Times New Roman" w:hAnsi="Times New Roman"/>
             <w:sz w:val="24"/>
             <w:szCs w:val="24"/>
@@ -1010,16 +1201,17 @@
         </w:r>
         <w:r>
           <w:rPr>
-            <w:rStyle w:val="Hyperlink"/>
+            <w:rStyle w:val="a4"/>
             <w:rFonts w:ascii="Times New Roman" w:hAnsi="Times New Roman"/>
             <w:sz w:val="24"/>
             <w:szCs w:val="24"/>
           </w:rPr>
           <w:t>/</w:t>
         </w:r>
-        <w:r>
-          <w:rPr>
-            <w:rStyle w:val="Hyperlink"/>
+        <w:proofErr w:type="spellStart"/>
+        <w:r>
+          <w:rPr>
+            <w:rStyle w:val="a4"/>
             <w:rFonts w:ascii="Times New Roman" w:hAnsi="Times New Roman"/>
             <w:sz w:val="24"/>
             <w:szCs w:val="24"/>
@@ -1027,9 +1219,10 @@
           </w:rPr>
           <w:t>visualstudio</w:t>
         </w:r>
-        <w:r>
-          <w:rPr>
-            <w:rStyle w:val="Hyperlink"/>
+        <w:proofErr w:type="spellEnd"/>
+        <w:r>
+          <w:rPr>
+            <w:rStyle w:val="a4"/>
             <w:rFonts w:ascii="Times New Roman" w:hAnsi="Times New Roman"/>
             <w:sz w:val="24"/>
             <w:szCs w:val="24"/>
@@ -1038,7 +1231,7 @@
         </w:r>
         <w:r>
           <w:rPr>
-            <w:rStyle w:val="Hyperlink"/>
+            <w:rStyle w:val="a4"/>
             <w:rFonts w:ascii="Times New Roman" w:hAnsi="Times New Roman"/>
             <w:sz w:val="24"/>
             <w:szCs w:val="24"/>
@@ -1048,7 +1241,7 @@
         </w:r>
         <w:r>
           <w:rPr>
-            <w:rStyle w:val="Hyperlink"/>
+            <w:rStyle w:val="a4"/>
             <w:rFonts w:ascii="Times New Roman" w:hAnsi="Times New Roman"/>
             <w:sz w:val="24"/>
             <w:szCs w:val="24"/>
@@ -1057,7 +1250,7 @@
         </w:r>
         <w:r>
           <w:rPr>
-            <w:rStyle w:val="Hyperlink"/>
+            <w:rStyle w:val="a4"/>
             <w:rFonts w:ascii="Times New Roman" w:hAnsi="Times New Roman"/>
             <w:sz w:val="24"/>
             <w:szCs w:val="24"/>
@@ -1067,16 +1260,17 @@
         </w:r>
         <w:r>
           <w:rPr>
-            <w:rStyle w:val="Hyperlink"/>
+            <w:rStyle w:val="a4"/>
             <w:rFonts w:ascii="Times New Roman" w:hAnsi="Times New Roman"/>
             <w:sz w:val="24"/>
             <w:szCs w:val="24"/>
           </w:rPr>
           <w:t>-</w:t>
         </w:r>
-        <w:r>
-          <w:rPr>
-            <w:rStyle w:val="Hyperlink"/>
+        <w:proofErr w:type="spellStart"/>
+        <w:r>
+          <w:rPr>
+            <w:rStyle w:val="a4"/>
             <w:rFonts w:ascii="Times New Roman" w:hAnsi="Times New Roman"/>
             <w:sz w:val="24"/>
             <w:szCs w:val="24"/>
@@ -1084,9 +1278,10 @@
           </w:rPr>
           <w:t>ui</w:t>
         </w:r>
-        <w:r>
-          <w:rPr>
-            <w:rStyle w:val="Hyperlink"/>
+        <w:proofErr w:type="spellEnd"/>
+        <w:r>
+          <w:rPr>
+            <w:rStyle w:val="a4"/>
             <w:rFonts w:ascii="Times New Roman" w:hAnsi="Times New Roman"/>
             <w:sz w:val="24"/>
             <w:szCs w:val="24"/>
@@ -1095,7 +1290,7 @@
         </w:r>
         <w:r>
           <w:rPr>
-            <w:rStyle w:val="Hyperlink"/>
+            <w:rStyle w:val="a4"/>
             <w:rFonts w:ascii="Times New Roman" w:hAnsi="Times New Roman"/>
             <w:sz w:val="24"/>
             <w:szCs w:val="24"/>
@@ -1105,7 +1300,7 @@
         </w:r>
         <w:r>
           <w:rPr>
-            <w:rStyle w:val="Hyperlink"/>
+            <w:rStyle w:val="a4"/>
             <w:rFonts w:ascii="Times New Roman" w:hAnsi="Times New Roman"/>
             <w:sz w:val="24"/>
             <w:szCs w:val="24"/>
@@ -1114,7 +1309,7 @@
         </w:r>
         <w:r>
           <w:rPr>
-            <w:rStyle w:val="Hyperlink"/>
+            <w:rStyle w:val="a4"/>
             <w:rFonts w:ascii="Times New Roman" w:hAnsi="Times New Roman"/>
             <w:sz w:val="24"/>
             <w:szCs w:val="24"/>
@@ -1124,7 +1319,7 @@
         </w:r>
         <w:r>
           <w:rPr>
-            <w:rStyle w:val="Hyperlink"/>
+            <w:rStyle w:val="a4"/>
             <w:rFonts w:ascii="Times New Roman" w:hAnsi="Times New Roman"/>
             <w:sz w:val="24"/>
             <w:szCs w:val="24"/>
@@ -1133,7 +1328,7 @@
         </w:r>
         <w:r>
           <w:rPr>
-            <w:rStyle w:val="Hyperlink"/>
+            <w:rStyle w:val="a4"/>
             <w:rFonts w:ascii="Times New Roman" w:hAnsi="Times New Roman"/>
             <w:sz w:val="24"/>
             <w:szCs w:val="24"/>
@@ -1143,7 +1338,7 @@
         </w:r>
         <w:r>
           <w:rPr>
-            <w:rStyle w:val="Hyperlink"/>
+            <w:rStyle w:val="a4"/>
             <w:rFonts w:ascii="Times New Roman" w:hAnsi="Times New Roman"/>
             <w:sz w:val="24"/>
             <w:szCs w:val="24"/>
@@ -1152,7 +1347,7 @@
         </w:r>
         <w:r>
           <w:rPr>
-            <w:rStyle w:val="Hyperlink"/>
+            <w:rStyle w:val="a4"/>
             <w:rFonts w:ascii="Times New Roman" w:hAnsi="Times New Roman"/>
             <w:sz w:val="24"/>
             <w:szCs w:val="24"/>
@@ -1162,7 +1357,7 @@
         </w:r>
         <w:r>
           <w:rPr>
-            <w:rStyle w:val="Hyperlink"/>
+            <w:rStyle w:val="a4"/>
             <w:rFonts w:ascii="Times New Roman" w:hAnsi="Times New Roman"/>
             <w:sz w:val="24"/>
             <w:szCs w:val="24"/>
@@ -1171,7 +1366,7 @@
         </w:r>
         <w:r>
           <w:rPr>
-            <w:rStyle w:val="Hyperlink"/>
+            <w:rStyle w:val="a4"/>
             <w:rFonts w:ascii="Times New Roman" w:hAnsi="Times New Roman"/>
             <w:sz w:val="24"/>
             <w:szCs w:val="24"/>
@@ -1181,7 +1376,7 @@
         </w:r>
         <w:r>
           <w:rPr>
-            <w:rStyle w:val="Hyperlink"/>
+            <w:rStyle w:val="a4"/>
             <w:rFonts w:ascii="Times New Roman" w:hAnsi="Times New Roman"/>
             <w:sz w:val="24"/>
             <w:szCs w:val="24"/>
@@ -1190,7 +1385,7 @@
         </w:r>
         <w:r>
           <w:rPr>
-            <w:rStyle w:val="Hyperlink"/>
+            <w:rStyle w:val="a4"/>
             <w:rFonts w:ascii="Times New Roman" w:hAnsi="Times New Roman"/>
             <w:sz w:val="24"/>
             <w:szCs w:val="24"/>
@@ -1200,16 +1395,17 @@
         </w:r>
         <w:r>
           <w:rPr>
-            <w:rStyle w:val="Hyperlink"/>
+            <w:rStyle w:val="a4"/>
             <w:rFonts w:ascii="Times New Roman" w:hAnsi="Times New Roman"/>
             <w:sz w:val="24"/>
             <w:szCs w:val="24"/>
           </w:rPr>
           <w:t>=</w:t>
         </w:r>
-        <w:r>
-          <w:rPr>
-            <w:rStyle w:val="Hyperlink"/>
+        <w:proofErr w:type="spellStart"/>
+        <w:r>
+          <w:rPr>
+            <w:rStyle w:val="a4"/>
             <w:rFonts w:ascii="Times New Roman" w:hAnsi="Times New Roman"/>
             <w:sz w:val="24"/>
             <w:szCs w:val="24"/>
@@ -1217,9 +1413,10 @@
           </w:rPr>
           <w:t>vs</w:t>
         </w:r>
-        <w:r>
-          <w:rPr>
-            <w:rStyle w:val="Hyperlink"/>
+        <w:proofErr w:type="spellEnd"/>
+        <w:r>
+          <w:rPr>
+            <w:rStyle w:val="a4"/>
             <w:rFonts w:ascii="Times New Roman" w:hAnsi="Times New Roman"/>
             <w:sz w:val="24"/>
             <w:szCs w:val="24"/>
@@ -1230,7 +1427,7 @@
     </w:p>
     <w:p>
       <w:pPr>
-        <w:pStyle w:val="ListParagraph"/>
+        <w:pStyle w:val="a3"/>
         <w:numPr>
           <w:ilvl w:val="0"/>
           <w:numId w:val="4"/>
@@ -1241,10 +1438,10 @@
           <w:szCs w:val="24"/>
         </w:rPr>
       </w:pPr>
-      <w:hyperlink r:id="rId14" w:history="1">
-        <w:r>
-          <w:rPr>
-            <w:rStyle w:val="Hyperlink"/>
+      <w:hyperlink r:id="rId17" w:history="1">
+        <w:r>
+          <w:rPr>
+            <w:rStyle w:val="a4"/>
             <w:rFonts w:ascii="Times New Roman" w:hAnsi="Times New Roman"/>
             <w:sz w:val="24"/>
             <w:szCs w:val="24"/>
@@ -1255,7 +1452,7 @@
     </w:p>
     <w:p>
       <w:pPr>
-        <w:pStyle w:val="ListParagraph"/>
+        <w:pStyle w:val="a3"/>
         <w:numPr>
           <w:ilvl w:val="0"/>
           <w:numId w:val="4"/>
@@ -1266,10 +1463,10 @@
           <w:szCs w:val="24"/>
         </w:rPr>
       </w:pPr>
-      <w:hyperlink r:id="rId15" w:history="1">
-        <w:r>
-          <w:rPr>
-            <w:rStyle w:val="Hyperlink"/>
+      <w:hyperlink r:id="rId18" w:history="1">
+        <w:r>
+          <w:rPr>
+            <w:rStyle w:val="a4"/>
             <w:rFonts w:ascii="Times New Roman" w:hAnsi="Times New Roman"/>
             <w:sz w:val="24"/>
             <w:szCs w:val="24"/>
@@ -1280,7 +1477,7 @@
     </w:p>
     <w:p>
       <w:pPr>
-        <w:pStyle w:val="ListParagraph"/>
+        <w:pStyle w:val="a3"/>
         <w:numPr>
           <w:ilvl w:val="0"/>
           <w:numId w:val="4"/>
@@ -1291,10 +1488,10 @@
           <w:szCs w:val="24"/>
         </w:rPr>
       </w:pPr>
-      <w:hyperlink r:id="rId16" w:history="1">
-        <w:r>
-          <w:rPr>
-            <w:rStyle w:val="Hyperlink"/>
+      <w:hyperlink r:id="rId19" w:history="1">
+        <w:r>
+          <w:rPr>
+            <w:rStyle w:val="a4"/>
             <w:rFonts w:ascii="Times New Roman" w:hAnsi="Times New Roman"/>
             <w:sz w:val="24"/>
             <w:szCs w:val="24"/>
@@ -2031,6 +2228,119 @@
   </w:abstractNum>
   <w:abstractNum w:abstractNumId="6">
     <w:nsid w:val="44E97321"/>
+    <w:multiLevelType w:val="hybridMultilevel"/>
+    <w:tmpl w:val="19BE1098"/>
+    <w:lvl w:ilvl="0" w:tplc="3D5EB404">
+      <w:start w:val="1"/>
+      <w:numFmt w:val="decimal"/>
+      <w:lvlText w:val="%1."/>
+      <w:lvlJc w:val="left"/>
+      <w:pPr>
+        <w:ind w:left="360" w:hanging="360"/>
+      </w:pPr>
+      <w:rPr>
+        <w:rFonts w:cs="Times New Roman"/>
+      </w:rPr>
+    </w:lvl>
+    <w:lvl w:ilvl="1" w:tplc="04090019" w:tentative="1">
+      <w:start w:val="1"/>
+      <w:numFmt w:val="lowerLetter"/>
+      <w:lvlText w:val="%2."/>
+      <w:lvlJc w:val="left"/>
+      <w:pPr>
+        <w:ind w:left="1440" w:hanging="360"/>
+      </w:pPr>
+      <w:rPr>
+        <w:rFonts w:cs="Times New Roman"/>
+      </w:rPr>
+    </w:lvl>
+    <w:lvl w:ilvl="2" w:tplc="0409001B" w:tentative="1">
+      <w:start w:val="1"/>
+      <w:numFmt w:val="lowerRoman"/>
+      <w:lvlText w:val="%3."/>
+      <w:lvlJc w:val="right"/>
+      <w:pPr>
+        <w:ind w:left="2160" w:hanging="180"/>
+      </w:pPr>
+      <w:rPr>
+        <w:rFonts w:cs="Times New Roman"/>
+      </w:rPr>
+    </w:lvl>
+    <w:lvl w:ilvl="3" w:tplc="0409000F" w:tentative="1">
+      <w:start w:val="1"/>
+      <w:numFmt w:val="decimal"/>
+      <w:lvlText w:val="%4."/>
+      <w:lvlJc w:val="left"/>
+      <w:pPr>
+        <w:ind w:left="2880" w:hanging="360"/>
+      </w:pPr>
+      <w:rPr>
+        <w:rFonts w:cs="Times New Roman"/>
+      </w:rPr>
+    </w:lvl>
+    <w:lvl w:ilvl="4" w:tplc="04090019" w:tentative="1">
+      <w:start w:val="1"/>
+      <w:numFmt w:val="lowerLetter"/>
+      <w:lvlText w:val="%5."/>
+      <w:lvlJc w:val="left"/>
+      <w:pPr>
+        <w:ind w:left="3600" w:hanging="360"/>
+      </w:pPr>
+      <w:rPr>
+        <w:rFonts w:cs="Times New Roman"/>
+      </w:rPr>
+    </w:lvl>
+    <w:lvl w:ilvl="5" w:tplc="0409001B" w:tentative="1">
+      <w:start w:val="1"/>
+      <w:numFmt w:val="lowerRoman"/>
+      <w:lvlText w:val="%6."/>
+      <w:lvlJc w:val="right"/>
+      <w:pPr>
+        <w:ind w:left="4320" w:hanging="180"/>
+      </w:pPr>
+      <w:rPr>
+        <w:rFonts w:cs="Times New Roman"/>
+      </w:rPr>
+    </w:lvl>
+    <w:lvl w:ilvl="6" w:tplc="0409000F" w:tentative="1">
+      <w:start w:val="1"/>
+      <w:numFmt w:val="decimal"/>
+      <w:lvlText w:val="%7."/>
+      <w:lvlJc w:val="left"/>
+      <w:pPr>
+        <w:ind w:left="5040" w:hanging="360"/>
+      </w:pPr>
+      <w:rPr>
+        <w:rFonts w:cs="Times New Roman"/>
+      </w:rPr>
+    </w:lvl>
+    <w:lvl w:ilvl="7" w:tplc="04090019" w:tentative="1">
+      <w:start w:val="1"/>
+      <w:numFmt w:val="lowerLetter"/>
+      <w:lvlText w:val="%8."/>
+      <w:lvlJc w:val="left"/>
+      <w:pPr>
+        <w:ind w:left="5760" w:hanging="360"/>
+      </w:pPr>
+      <w:rPr>
+        <w:rFonts w:cs="Times New Roman"/>
+      </w:rPr>
+    </w:lvl>
+    <w:lvl w:ilvl="8" w:tplc="0409001B" w:tentative="1">
+      <w:start w:val="1"/>
+      <w:numFmt w:val="lowerRoman"/>
+      <w:lvlText w:val="%9."/>
+      <w:lvlJc w:val="right"/>
+      <w:pPr>
+        <w:ind w:left="6480" w:hanging="180"/>
+      </w:pPr>
+      <w:rPr>
+        <w:rFonts w:cs="Times New Roman"/>
+      </w:rPr>
+    </w:lvl>
+  </w:abstractNum>
+  <w:abstractNum w:abstractNumId="7">
+    <w:nsid w:val="4E25271D"/>
     <w:multiLevelType w:val="hybridMultilevel"/>
     <w:tmpl w:val="19BE1098"/>
     <w:lvl w:ilvl="0" w:tplc="3D5EB404">
@@ -2162,6 +2472,9 @@
   </w:num>
   <w:num w:numId="7">
     <w:abstractNumId w:val="0"/>
+  </w:num>
+  <w:num w:numId="8">
+    <w:abstractNumId w:val="7"/>
   </w:num>
 </w:numbering>
 </file>
@@ -2318,7 +2631,7 @@
     <w:lsdException w:name="Bibliography" w:uiPriority="37"/>
     <w:lsdException w:name="TOC Heading" w:uiPriority="39" w:qFormat="1"/>
   </w:latentStyles>
-  <w:style w:type="paragraph" w:default="1" w:styleId="Normal">
+  <w:style w:type="paragraph" w:default="1" w:styleId="a">
     <w:name w:val="Normal"/>
     <w:qFormat/>
     <w:rsid w:val="00FE13DC"/>
@@ -2329,11 +2642,11 @@
       <w:lang w:eastAsia="en-US"/>
     </w:rPr>
   </w:style>
-  <w:style w:type="paragraph" w:styleId="Heading1">
+  <w:style w:type="paragraph" w:styleId="1">
     <w:name w:val="heading 1"/>
-    <w:basedOn w:val="Normal"/>
-    <w:next w:val="Normal"/>
-    <w:link w:val="Heading1Char"/>
+    <w:basedOn w:val="a"/>
+    <w:next w:val="a"/>
+    <w:link w:val="10"/>
     <w:uiPriority w:val="99"/>
     <w:qFormat/>
     <w:rsid w:val="00473A8B"/>
@@ -2352,11 +2665,11 @@
       <w:szCs w:val="28"/>
     </w:rPr>
   </w:style>
-  <w:style w:type="paragraph" w:styleId="Heading2">
+  <w:style w:type="paragraph" w:styleId="2">
     <w:name w:val="heading 2"/>
-    <w:basedOn w:val="Normal"/>
-    <w:next w:val="Normal"/>
-    <w:link w:val="Heading2Char"/>
+    <w:basedOn w:val="a"/>
+    <w:next w:val="a"/>
+    <w:link w:val="20"/>
     <w:uiPriority w:val="99"/>
     <w:qFormat/>
     <w:rsid w:val="00473A8B"/>
@@ -2375,12 +2688,13 @@
       <w:szCs w:val="26"/>
     </w:rPr>
   </w:style>
-  <w:style w:type="character" w:default="1" w:styleId="DefaultParagraphFont">
+  <w:style w:type="character" w:default="1" w:styleId="a0">
     <w:name w:val="Default Paragraph Font"/>
-    <w:uiPriority w:val="99"/>
+    <w:uiPriority w:val="1"/>
     <w:semiHidden/>
+    <w:unhideWhenUsed/>
   </w:style>
-  <w:style w:type="table" w:default="1" w:styleId="TableNormal">
+  <w:style w:type="table" w:default="1" w:styleId="a1">
     <w:name w:val="Normal Table"/>
     <w:uiPriority w:val="99"/>
     <w:semiHidden/>
@@ -2396,16 +2710,16 @@
       </w:tblCellMar>
     </w:tblPr>
   </w:style>
-  <w:style w:type="numbering" w:default="1" w:styleId="NoList">
+  <w:style w:type="numbering" w:default="1" w:styleId="a2">
     <w:name w:val="No List"/>
     <w:uiPriority w:val="99"/>
     <w:semiHidden/>
     <w:unhideWhenUsed/>
   </w:style>
-  <w:style w:type="character" w:customStyle="1" w:styleId="Heading1Char">
-    <w:name w:val="Heading 1 Char"/>
-    <w:basedOn w:val="DefaultParagraphFont"/>
-    <w:link w:val="Heading1"/>
+  <w:style w:type="character" w:customStyle="1" w:styleId="10">
+    <w:name w:val="Заголовок 1 Знак"/>
+    <w:basedOn w:val="a0"/>
+    <w:link w:val="1"/>
     <w:uiPriority w:val="99"/>
     <w:locked/>
     <w:rsid w:val="00473A8B"/>
@@ -2419,10 +2733,10 @@
       <w:lang w:val="ru-RU"/>
     </w:rPr>
   </w:style>
-  <w:style w:type="character" w:customStyle="1" w:styleId="Heading2Char">
-    <w:name w:val="Heading 2 Char"/>
-    <w:basedOn w:val="DefaultParagraphFont"/>
-    <w:link w:val="Heading2"/>
+  <w:style w:type="character" w:customStyle="1" w:styleId="20">
+    <w:name w:val="Заголовок 2 Знак"/>
+    <w:basedOn w:val="a0"/>
+    <w:link w:val="2"/>
     <w:uiPriority w:val="99"/>
     <w:locked/>
     <w:rsid w:val="00473A8B"/>
@@ -2436,9 +2750,9 @@
       <w:lang w:val="ru-RU"/>
     </w:rPr>
   </w:style>
-  <w:style w:type="paragraph" w:styleId="ListParagraph">
+  <w:style w:type="paragraph" w:styleId="a3">
     <w:name w:val="List Paragraph"/>
-    <w:basedOn w:val="Normal"/>
+    <w:basedOn w:val="a"/>
     <w:uiPriority w:val="99"/>
     <w:qFormat/>
     <w:rsid w:val="00473A8B"/>
@@ -2447,9 +2761,9 @@
       <w:contextualSpacing/>
     </w:pPr>
   </w:style>
-  <w:style w:type="character" w:styleId="Hyperlink">
+  <w:style w:type="character" w:styleId="a4">
     <w:name w:val="Hyperlink"/>
-    <w:basedOn w:val="DefaultParagraphFont"/>
+    <w:basedOn w:val="a0"/>
     <w:uiPriority w:val="99"/>
     <w:rsid w:val="00D44217"/>
     <w:rPr>

</xml_diff>